<commit_message>
practicas 1 y2 modulo 2
</commit_message>
<xml_diff>
--- a/modulo1/sesion4/sesion 4/Sesion4Memoria.docx
+++ b/modulo1/sesion4/sesion 4/Sesion4Memoria.docx
@@ -201,249 +201,93 @@
           <w:r>
             <w:rPr>
               <w:noProof/>
-              <w:color w:val="4472C4" w:themeColor="accent1"/>
             </w:rPr>
-            <mc:AlternateContent>
-              <mc:Choice Requires="wps">
-                <w:drawing>
-                  <wp:anchor distT="0" distB="0" distL="114300" distR="114300" simplePos="0" relativeHeight="251659264" behindDoc="0" locked="0" layoutInCell="1" allowOverlap="1" wp14:anchorId="0EEAFA88" wp14:editId="6799F75D">
-                    <wp:simplePos x="0" y="0"/>
-                    <wp:positionH relativeFrom="margin">
-                      <wp:align>center</wp:align>
-                    </wp:positionH>
-                    <mc:AlternateContent>
-                      <mc:Choice Requires="wp14">
-                        <wp:positionV relativeFrom="page">
-                          <wp14:pctPosVOffset>85000</wp14:pctPosVOffset>
-                        </wp:positionV>
-                      </mc:Choice>
-                      <mc:Fallback>
-                        <wp:positionV relativeFrom="page">
-                          <wp:posOffset>9088120</wp:posOffset>
-                        </wp:positionV>
-                      </mc:Fallback>
-                    </mc:AlternateContent>
-                    <wp:extent cx="6553200" cy="557784"/>
-                    <wp:effectExtent l="0" t="0" r="0" b="12700"/>
-                    <wp:wrapNone/>
-                    <wp:docPr id="142" name="Cuadro de texto 44"/>
-                    <wp:cNvGraphicFramePr/>
-                    <a:graphic xmlns:a="http://schemas.openxmlformats.org/drawingml/2006/main">
-                      <a:graphicData uri="http://schemas.microsoft.com/office/word/2010/wordprocessingShape">
-                        <wps:wsp>
-                          <wps:cNvSpPr txBox="1"/>
-                          <wps:spPr>
-                            <a:xfrm>
-                              <a:off x="0" y="0"/>
-                              <a:ext cx="6553200" cy="557784"/>
-                            </a:xfrm>
-                            <a:prstGeom prst="rect">
-                              <a:avLst/>
-                            </a:prstGeom>
-                            <a:noFill/>
-                            <a:ln w="6350">
-                              <a:noFill/>
-                            </a:ln>
-                            <a:effectLst/>
-                          </wps:spPr>
-                          <wps:style>
-                            <a:lnRef idx="0">
-                              <a:schemeClr val="accent1"/>
-                            </a:lnRef>
-                            <a:fillRef idx="0">
-                              <a:schemeClr val="accent1"/>
-                            </a:fillRef>
-                            <a:effectRef idx="0">
-                              <a:schemeClr val="accent1"/>
-                            </a:effectRef>
-                            <a:fontRef idx="minor">
-                              <a:schemeClr val="dk1"/>
-                            </a:fontRef>
-                          </wps:style>
-                          <wps:txbx>
-                            <w:txbxContent>
-                              <w:sdt>
-                                <w:sdtPr>
-                                  <w:rPr>
-                                    <w:caps/>
-                                    <w:color w:val="4472C4" w:themeColor="accent1"/>
-                                    <w:sz w:val="28"/>
-                                    <w:szCs w:val="28"/>
-                                  </w:rPr>
-                                  <w:alias w:val="Fecha"/>
-                                  <w:tag w:val=""/>
-                                  <w:id w:val="197127006"/>
-                                  <w:dataBinding w:prefixMappings="xmlns:ns0='http://schemas.microsoft.com/office/2006/coverPageProps' " w:xpath="/ns0:CoverPageProperties[1]/ns0:PublishDate[1]" w:storeItemID="{55AF091B-3C7A-41E3-B477-F2FDAA23CFDA}"/>
-                                  <w:date w:fullDate="2023-11-08T00:00:00Z">
-                                    <w:dateFormat w:val="d 'de' MMMM 'de' yyyy"/>
-                                    <w:lid w:val="es-ES"/>
-                                    <w:storeMappedDataAs w:val="dateTime"/>
-                                    <w:calendar w:val="gregorian"/>
-                                  </w:date>
-                                </w:sdtPr>
-                                <w:sdtContent>
-                                  <w:p>
-                                    <w:pPr>
-                                      <w:pStyle w:val="Sinespaciado"/>
-                                      <w:spacing w:after="40"/>
-                                      <w:jc w:val="center"/>
-                                      <w:rPr>
-                                        <w:caps/>
-                                        <w:color w:val="4472C4" w:themeColor="accent1"/>
-                                        <w:sz w:val="28"/>
-                                        <w:szCs w:val="28"/>
-                                      </w:rPr>
-                                    </w:pPr>
-                                    <w:r>
-                                      <w:rPr>
-                                        <w:caps/>
-                                        <w:color w:val="4472C4" w:themeColor="accent1"/>
-                                        <w:sz w:val="28"/>
-                                        <w:szCs w:val="28"/>
-                                      </w:rPr>
-                                      <w:t>8 de noviembre de 2023</w:t>
-                                    </w:r>
-                                  </w:p>
-                                </w:sdtContent>
-                              </w:sdt>
-                              <w:p>
-                                <w:pPr>
-                                  <w:pStyle w:val="Sinespaciado"/>
-                                  <w:jc w:val="center"/>
-                                  <w:rPr>
-                                    <w:color w:val="4472C4" w:themeColor="accent1"/>
-                                  </w:rPr>
-                                </w:pPr>
-                                <w:sdt>
-                                  <w:sdtPr>
-                                    <w:rPr>
-                                      <w:color w:val="4472C4" w:themeColor="accent1"/>
-                                    </w:rPr>
-                                    <w:alias w:val="Dirección"/>
-                                    <w:tag w:val=""/>
-                                    <w:id w:val="-726379553"/>
-                                    <w:dataBinding w:prefixMappings="xmlns:ns0='http://schemas.microsoft.com/office/2006/coverPageProps' " w:xpath="/ns0:CoverPageProperties[1]/ns0:CompanyAddress[1]" w:storeItemID="{55AF091B-3C7A-41E3-B477-F2FDAA23CFDA}"/>
-                                    <w:text/>
-                                  </w:sdtPr>
-                                  <w:sdtContent>
-                                    <w:r>
-                                      <w:rPr>
-                                        <w:color w:val="4472C4" w:themeColor="accent1"/>
-                                      </w:rPr>
-                                      <w:t>Ricardo Martínez Guadalajara</w:t>
-                                    </w:r>
-                                  </w:sdtContent>
-                                </w:sdt>
-                              </w:p>
-                            </w:txbxContent>
-                          </wps:txbx>
-                          <wps:bodyPr rot="0" spcFirstLastPara="0" vertOverflow="overflow" horzOverflow="overflow" vert="horz" wrap="square" lIns="0" tIns="0" rIns="0" bIns="0" numCol="1" spcCol="0" rtlCol="0" fromWordArt="0" anchor="b" anchorCtr="0" forceAA="0" compatLnSpc="1">
-                            <a:prstTxWarp prst="textNoShape">
-                              <a:avLst/>
-                            </a:prstTxWarp>
-                            <a:spAutoFit/>
-                          </wps:bodyPr>
-                        </wps:wsp>
-                      </a:graphicData>
-                    </a:graphic>
-                    <wp14:sizeRelH relativeFrom="margin">
-                      <wp14:pctWidth>100000</wp14:pctWidth>
-                    </wp14:sizeRelH>
-                    <wp14:sizeRelV relativeFrom="margin">
-                      <wp14:pctHeight>0</wp14:pctHeight>
-                    </wp14:sizeRelV>
-                  </wp:anchor>
-                </w:drawing>
-              </mc:Choice>
-              <mc:Fallback>
-                <w:pict>
-                  <v:shapetype w14:anchorId="0EEAFA88" id="_x0000_t202" coordsize="21600,21600" o:spt="202" path="m,l,21600r21600,l21600,xe">
-                    <v:stroke joinstyle="miter"/>
-                    <v:path gradientshapeok="t" o:connecttype="rect"/>
-                  </v:shapetype>
-                  <v:shape id="Cuadro de texto 44" o:spid="_x0000_s1026" type="#_x0000_t202" style="position:absolute;left:0;text-align:left;margin-left:0;margin-top:0;width:516pt;height:43.9pt;z-index:251659264;visibility:visible;mso-wrap-style:square;mso-width-percent:1000;mso-height-percent:0;mso-top-percent:850;mso-wrap-distance-left:9pt;mso-wrap-distance-top:0;mso-wrap-distance-right:9pt;mso-wrap-distance-bottom:0;mso-position-horizontal:center;mso-position-horizontal-relative:margin;mso-position-vertical-relative:page;mso-width-percent:1000;mso-height-percent:0;mso-top-percent:850;mso-width-relative:margin;mso-height-relative:margin;v-text-anchor:bottom" o:gfxdata="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" filled="f" stroked="f" strokeweight=".5pt">
-                    <v:textbox style="mso-fit-shape-to-text:t" inset="0,0,0,0">
-                      <w:txbxContent>
-                        <w:sdt>
-                          <w:sdtPr>
+            <w:pict w14:anchorId="2E97224D">
+              <v:shapetype id="_x0000_t202" coordsize="21600,21600" o:spt="202" path="m,l,21600r21600,l21600,xe">
+                <v:stroke joinstyle="miter"/>
+                <v:path gradientshapeok="t" o:connecttype="rect"/>
+              </v:shapetype>
+              <v:shape id="Cuadro de texto 44" o:spid="_x0000_s1026" type="#_x0000_t202" style="position:absolute;left:0;text-align:left;margin-left:0;margin-top:0;width:516pt;height:43.9pt;z-index:251659264;visibility:visible;mso-wrap-style:square;mso-width-percent:1000;mso-height-percent:0;mso-top-percent:850;mso-wrap-distance-left:9pt;mso-wrap-distance-top:0;mso-wrap-distance-right:9pt;mso-wrap-distance-bottom:0;mso-position-horizontal:center;mso-position-horizontal-relative:margin;mso-position-vertical-relative:page;mso-width-percent:1000;mso-height-percent:0;mso-top-percent:850;mso-width-relative:margin;mso-height-relative:margin;v-text-anchor:bottom" o:gfxdata="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" filled="f" stroked="f" strokeweight=".5pt">
+                <v:textbox style="mso-fit-shape-to-text:t" inset="0,0,0,0">
+                  <w:txbxContent>
+                    <w:sdt>
+                      <w:sdtPr>
+                        <w:rPr>
+                          <w:caps/>
+                          <w:color w:val="4472C4" w:themeColor="accent1"/>
+                          <w:sz w:val="28"/>
+                          <w:szCs w:val="28"/>
+                        </w:rPr>
+                        <w:alias w:val="Fecha"/>
+                        <w:tag w:val=""/>
+                        <w:id w:val="197127006"/>
+                        <w:dataBinding w:prefixMappings="xmlns:ns0='http://schemas.microsoft.com/office/2006/coverPageProps' " w:xpath="/ns0:CoverPageProperties[1]/ns0:PublishDate[1]" w:storeItemID="{55AF091B-3C7A-41E3-B477-F2FDAA23CFDA}"/>
+                        <w:date w:fullDate="2023-11-08T00:00:00Z">
+                          <w:dateFormat w:val="d 'de' MMMM 'de' yyyy"/>
+                          <w:lid w:val="es-ES"/>
+                          <w:storeMappedDataAs w:val="dateTime"/>
+                          <w:calendar w:val="gregorian"/>
+                        </w:date>
+                      </w:sdtPr>
+                      <w:sdtContent>
+                        <w:p>
+                          <w:pPr>
+                            <w:pStyle w:val="Sinespaciado"/>
+                            <w:spacing w:after="40"/>
+                            <w:jc w:val="center"/>
                             <w:rPr>
                               <w:caps/>
                               <w:color w:val="4472C4" w:themeColor="accent1"/>
                               <w:sz w:val="28"/>
                               <w:szCs w:val="28"/>
                             </w:rPr>
-                            <w:alias w:val="Fecha"/>
-                            <w:tag w:val=""/>
-                            <w:id w:val="197127006"/>
-                            <w:dataBinding w:prefixMappings="xmlns:ns0='http://schemas.microsoft.com/office/2006/coverPageProps' " w:xpath="/ns0:CoverPageProperties[1]/ns0:PublishDate[1]" w:storeItemID="{55AF091B-3C7A-41E3-B477-F2FDAA23CFDA}"/>
-                            <w:date w:fullDate="2023-11-08T00:00:00Z">
-                              <w:dateFormat w:val="d 'de' MMMM 'de' yyyy"/>
-                              <w:lid w:val="es-ES"/>
-                              <w:storeMappedDataAs w:val="dateTime"/>
-                              <w:calendar w:val="gregorian"/>
-                            </w:date>
-                          </w:sdtPr>
-                          <w:sdtContent>
-                            <w:p>
-                              <w:pPr>
-                                <w:pStyle w:val="Sinespaciado"/>
-                                <w:spacing w:after="40"/>
-                                <w:jc w:val="center"/>
-                                <w:rPr>
-                                  <w:caps/>
-                                  <w:color w:val="4472C4" w:themeColor="accent1"/>
-                                  <w:sz w:val="28"/>
-                                  <w:szCs w:val="28"/>
-                                </w:rPr>
-                              </w:pPr>
-                              <w:r>
-                                <w:rPr>
-                                  <w:caps/>
-                                  <w:color w:val="4472C4" w:themeColor="accent1"/>
-                                  <w:sz w:val="28"/>
-                                  <w:szCs w:val="28"/>
-                                </w:rPr>
-                                <w:t>8 de noviembre de 2023</w:t>
-                              </w:r>
-                            </w:p>
-                          </w:sdtContent>
-                        </w:sdt>
-                        <w:p>
-                          <w:pPr>
-                            <w:pStyle w:val="Sinespaciado"/>
-                            <w:jc w:val="center"/>
+                          </w:pPr>
+                          <w:r>
+                            <w:rPr>
+                              <w:caps/>
+                              <w:color w:val="4472C4" w:themeColor="accent1"/>
+                              <w:sz w:val="28"/>
+                              <w:szCs w:val="28"/>
+                            </w:rPr>
+                            <w:t>8 de noviembre de 2023</w:t>
+                          </w:r>
+                        </w:p>
+                      </w:sdtContent>
+                    </w:sdt>
+                    <w:p>
+                      <w:pPr>
+                        <w:pStyle w:val="Sinespaciado"/>
+                        <w:jc w:val="center"/>
+                        <w:rPr>
+                          <w:color w:val="4472C4" w:themeColor="accent1"/>
+                        </w:rPr>
+                      </w:pPr>
+                      <w:sdt>
+                        <w:sdtPr>
+                          <w:rPr>
+                            <w:color w:val="4472C4" w:themeColor="accent1"/>
+                          </w:rPr>
+                          <w:alias w:val="Dirección"/>
+                          <w:tag w:val=""/>
+                          <w:id w:val="-726379553"/>
+                          <w:dataBinding w:prefixMappings="xmlns:ns0='http://schemas.microsoft.com/office/2006/coverPageProps' " w:xpath="/ns0:CoverPageProperties[1]/ns0:CompanyAddress[1]" w:storeItemID="{55AF091B-3C7A-41E3-B477-F2FDAA23CFDA}"/>
+                          <w:text/>
+                        </w:sdtPr>
+                        <w:sdtContent>
+                          <w:r>
                             <w:rPr>
                               <w:color w:val="4472C4" w:themeColor="accent1"/>
                             </w:rPr>
-                          </w:pPr>
-                          <w:sdt>
-                            <w:sdtPr>
-                              <w:rPr>
-                                <w:color w:val="4472C4" w:themeColor="accent1"/>
-                              </w:rPr>
-                              <w:alias w:val="Dirección"/>
-                              <w:tag w:val=""/>
-                              <w:id w:val="-726379553"/>
-                              <w:dataBinding w:prefixMappings="xmlns:ns0='http://schemas.microsoft.com/office/2006/coverPageProps' " w:xpath="/ns0:CoverPageProperties[1]/ns0:CompanyAddress[1]" w:storeItemID="{55AF091B-3C7A-41E3-B477-F2FDAA23CFDA}"/>
-                              <w:text/>
-                            </w:sdtPr>
-                            <w:sdtContent>
-                              <w:r>
-                                <w:rPr>
-                                  <w:color w:val="4472C4" w:themeColor="accent1"/>
-                                </w:rPr>
-                                <w:t>Ricardo Martínez Guadalajara</w:t>
-                              </w:r>
-                            </w:sdtContent>
-                          </w:sdt>
-                        </w:p>
-                      </w:txbxContent>
-                    </v:textbox>
-                    <w10:wrap anchorx="margin" anchory="page"/>
-                  </v:shape>
-                </w:pict>
-              </mc:Fallback>
-            </mc:AlternateContent>
+                            <w:t>Ricardo Martínez Guadalajara</w:t>
+                          </w:r>
+                        </w:sdtContent>
+                      </w:sdt>
+                    </w:p>
+                  </w:txbxContent>
+                </v:textbox>
+                <w10:wrap anchorx="margin" anchory="page"/>
+              </v:shape>
+            </w:pict>
           </w:r>
         </w:p>
         <w:p>
@@ -464,13 +308,8 @@
     </w:p>
     <w:p>
       <w:r>
-        <w:t xml:space="preserve">En esta sesión se va a trabajar con los eventos de ratón y como introducirlos en scripts de </w:t>
+        <w:t>En esta sesión se va a trabajar con los eventos de ratón y como introducirlos en scripts de python</w:t>
       </w:r>
-      <w:proofErr w:type="spellStart"/>
-      <w:r>
-        <w:t>python</w:t>
-      </w:r>
-      <w:proofErr w:type="spellEnd"/>
     </w:p>
     <w:p>
       <w:pPr>
@@ -567,23 +406,50 @@
         <w:t>Se aporta un script apartado</w:t>
       </w:r>
       <w:r>
-        <w:t xml:space="preserve">2Mod.py en el que se muestra el control de los </w:t>
+        <w:t xml:space="preserve">2Mod.py en el que se muestra el control de los trackbars con callbacks. </w:t>
       </w:r>
-      <w:proofErr w:type="spellStart"/>
+    </w:p>
+    <w:p>
       <w:r>
-        <w:t>trackbars</w:t>
-      </w:r>
-      <w:proofErr w:type="spellEnd"/>
-      <w:r>
-        <w:t xml:space="preserve"> con </w:t>
-      </w:r>
-      <w:proofErr w:type="spellStart"/>
-      <w:r>
-        <w:t>callbacks</w:t>
-      </w:r>
-      <w:proofErr w:type="spellEnd"/>
-      <w:r>
-        <w:t xml:space="preserve">. </w:t>
+        <w:rPr>
+          <w:noProof/>
+        </w:rPr>
+        <w:lastRenderedPageBreak/>
+        <w:drawing>
+          <wp:inline distT="0" distB="0" distL="0" distR="0" wp14:anchorId="2C3B19BD" wp14:editId="41DB7B07">
+            <wp:extent cx="4419600" cy="4632680"/>
+            <wp:effectExtent l="0" t="0" r="0" b="0"/>
+            <wp:docPr id="535123622" name="Imagen 1"/>
+            <wp:cNvGraphicFramePr>
+              <a:graphicFrameLocks xmlns:a="http://schemas.openxmlformats.org/drawingml/2006/main" noChangeAspect="1"/>
+            </wp:cNvGraphicFramePr>
+            <a:graphic xmlns:a="http://schemas.openxmlformats.org/drawingml/2006/main">
+              <a:graphicData uri="http://schemas.openxmlformats.org/drawingml/2006/picture">
+                <pic:pic xmlns:pic="http://schemas.openxmlformats.org/drawingml/2006/picture">
+                  <pic:nvPicPr>
+                    <pic:cNvPr id="535123622" name=""/>
+                    <pic:cNvPicPr/>
+                  </pic:nvPicPr>
+                  <pic:blipFill>
+                    <a:blip r:embed="rId8"/>
+                    <a:stretch>
+                      <a:fillRect/>
+                    </a:stretch>
+                  </pic:blipFill>
+                  <pic:spPr>
+                    <a:xfrm>
+                      <a:off x="0" y="0"/>
+                      <a:ext cx="4421404" cy="4634571"/>
+                    </a:xfrm>
+                    <a:prstGeom prst="rect">
+                      <a:avLst/>
+                    </a:prstGeom>
+                  </pic:spPr>
+                </pic:pic>
+              </a:graphicData>
+            </a:graphic>
+          </wp:inline>
+        </w:drawing>
       </w:r>
     </w:p>
     <w:p>
@@ -596,21 +462,8 @@
     </w:p>
     <w:p>
       <w:r>
-        <w:t xml:space="preserve">En este apartado se presenta un programa llamado apartado3.py en el cual hay un pequeño editor que permite dibujar con el ratón a mano alzada con distintos colores controlados por </w:t>
+        <w:t>En este apartado se presenta un programa llamado apartado3.py en el cual hay un pequeño editor que permite dibujar con el ratón a mano alzada con distintos colores controlados por trackbars y grosores también controlados por trackbars</w:t>
       </w:r>
-      <w:proofErr w:type="spellStart"/>
-      <w:r>
-        <w:t>trackbars</w:t>
-      </w:r>
-      <w:proofErr w:type="spellEnd"/>
-      <w:r>
-        <w:t xml:space="preserve"> y grosores también controlados por </w:t>
-      </w:r>
-      <w:proofErr w:type="spellStart"/>
-      <w:r>
-        <w:t>trackbars</w:t>
-      </w:r>
-      <w:proofErr w:type="spellEnd"/>
     </w:p>
     <w:p/>
     <w:sectPr>
@@ -1371,6 +1224,7 @@
   <w:rsids>
     <w:rsidRoot w:val="000B5D73"/>
     <w:rsid w:val="000B5D73"/>
+    <w:rsid w:val="00484C0F"/>
     <w:rsid w:val="00980F9B"/>
     <w:rsid w:val="00B97421"/>
     <w:rsid w:val="00CF5D4E"/>

</xml_diff>